<commit_message>
use case for editing
</commit_message>
<xml_diff>
--- a/Documentations/Diagrams/Use Case Diagram/UCFD2_22_2019b.docx
+++ b/Documentations/Diagrams/Use Case Diagram/UCFD2_22_2019b.docx
@@ -1001,7 +1001,7 @@
               <w:rPr>
                 <w:rFonts w:ascii="Times New Roman" w:eastAsia="Times New Roman" w:hAnsi="Times New Roman" w:cs="Times New Roman"/>
               </w:rPr>
-              <w:t>-</w:t>
+              <w:t>3.0 ?</w:t>
             </w:r>
           </w:p>
         </w:tc>
@@ -4735,7 +4735,7 @@
               <w:rPr>
                 <w:rFonts w:ascii="Times New Roman" w:eastAsia="Times New Roman" w:hAnsi="Times New Roman" w:cs="Times New Roman"/>
               </w:rPr>
-              <w:t>-</w:t>
+              <w:t>1.0?</w:t>
             </w:r>
           </w:p>
           <w:p>
@@ -4750,7 +4750,7 @@
               <w:rPr>
                 <w:rFonts w:ascii="Times New Roman" w:eastAsia="Times New Roman" w:hAnsi="Times New Roman" w:cs="Times New Roman"/>
               </w:rPr>
-              <w:t>-</w:t>
+              <w:t>2.0?</w:t>
             </w:r>
           </w:p>
           <w:p>
@@ -4902,9 +4902,9 @@
         <w:tblLook w:val="04A0" w:firstRow="1" w:lastRow="0" w:firstColumn="1" w:lastColumn="0" w:noHBand="0" w:noVBand="1"/>
       </w:tblPr>
       <w:tblGrid>
-        <w:gridCol w:w="2096"/>
-        <w:gridCol w:w="2814"/>
-        <w:gridCol w:w="4440"/>
+        <w:gridCol w:w="2095"/>
+        <w:gridCol w:w="3084"/>
+        <w:gridCol w:w="4171"/>
       </w:tblGrid>
       <w:tr>
         <w:trPr>
@@ -5876,7 +5876,19 @@
               <w:rPr>
                 <w:rFonts w:ascii="Times New Roman" w:eastAsia="Times New Roman" w:hAnsi="Times New Roman" w:cs="Times New Roman"/>
               </w:rPr>
-              <w:t>1.0 Generate not found report</w:t>
+              <w:t xml:space="preserve">1.0 Generate </w:t>
+            </w:r>
+            <w:r>
+              <w:rPr>
+                <w:rFonts w:ascii="Times New Roman" w:eastAsia="Times New Roman" w:hAnsi="Times New Roman" w:cs="Times New Roman"/>
+              </w:rPr>
+              <w:t xml:space="preserve">plant </w:t>
+            </w:r>
+            <w:r>
+              <w:rPr>
+                <w:rFonts w:ascii="Times New Roman" w:eastAsia="Times New Roman" w:hAnsi="Times New Roman" w:cs="Times New Roman"/>
+              </w:rPr>
+              <w:t>not found report</w:t>
             </w:r>
           </w:p>
         </w:tc>
@@ -5982,16 +5994,7 @@
                 <w:rFonts w:ascii="Times New Roman" w:eastAsia="Times New Roman" w:hAnsi="Times New Roman" w:cs="Times New Roman"/>
                 <w:color w:val="000000"/>
               </w:rPr>
-              <w:t>1.0</w:t>
-            </w:r>
-            <w:bookmarkStart w:id="1" w:name="_GoBack"/>
-            <w:bookmarkEnd w:id="1"/>
-            <w:r>
-              <w:rPr>
-                <w:rFonts w:ascii="Times New Roman" w:eastAsia="Times New Roman" w:hAnsi="Times New Roman" w:cs="Times New Roman"/>
-                <w:color w:val="000000"/>
-              </w:rPr>
-              <w:t xml:space="preserve"> Plant is identified by the system</w:t>
+              <w:t>1.0 Plant is identified by the system</w:t>
             </w:r>
           </w:p>
         </w:tc>
@@ -9390,7 +9393,7 @@
               <w:rPr>
                 <w:rFonts w:ascii="Times New Roman" w:eastAsia="Times New Roman" w:hAnsi="Times New Roman" w:cs="Times New Roman"/>
               </w:rPr>
-              <w:t>0</w:t>
+              <w:t>1</w:t>
             </w:r>
             <w:r>
               <w:rPr>
@@ -10491,6 +10494,7 @@
                 <w:rFonts w:ascii="Times New Roman" w:eastAsia="Times New Roman" w:hAnsi="Times New Roman" w:cs="Times New Roman"/>
               </w:rPr>
             </w:pPr>
+            <w:bookmarkStart w:id="1" w:name="_GoBack" w:colFirst="2" w:colLast="3"/>
           </w:p>
         </w:tc>
         <w:tc>
@@ -10798,6 +10802,7 @@
           </w:p>
         </w:tc>
       </w:tr>
+      <w:bookmarkEnd w:id="1"/>
     </w:tbl>
     <w:p>
       <w:pPr>
@@ -13739,7 +13744,7 @@
 </file>
 
 <file path=customXml/itemProps1.xml><?xml version="1.0" encoding="utf-8"?>
-<ds:datastoreItem xmlns:ds="http://schemas.openxmlformats.org/officeDocument/2006/customXml" ds:itemID="{A4C7F898-FCBB-439F-9840-08AC6E245449}">
+<ds:datastoreItem xmlns:ds="http://schemas.openxmlformats.org/officeDocument/2006/customXml" ds:itemID="{AB11656E-58FA-4C9A-9FD2-A4F68CF3555E}">
   <ds:schemaRefs>
     <ds:schemaRef ds:uri="http://schemas.openxmlformats.org/officeDocument/2006/bibliography"/>
   </ds:schemaRefs>

</xml_diff>